<commit_message>
Criação das paginas iniciada
+ Pagina inicial criada
+ Pagina de login criada
* Pagina de visualização de consultas parcialmente criada
* Componentes de cabeçalho , consulta e vantagem criados
</commit_message>
<xml_diff>
--- a/Anexos/Documentação.docx
+++ b/Anexos/Documentação.docx
@@ -1,6 +1,6 @@
 
 <file path=word/document.xml><?xml version="1.0" encoding="utf-8"?>
-<w:document xmlns:wpc="http://schemas.microsoft.com/office/word/2010/wordprocessingCanvas" xmlns:cx="http://schemas.microsoft.com/office/drawing/2014/chartex" xmlns:mc="http://schemas.openxmlformats.org/markup-compatibility/2006" xmlns:o="urn:schemas-microsoft-com:office:office" xmlns:r="http://schemas.openxmlformats.org/officeDocument/2006/relationships" xmlns:m="http://schemas.openxmlformats.org/officeDocument/2006/math" xmlns:v="urn:schemas-microsoft-com:vml" xmlns:wp14="http://schemas.microsoft.com/office/word/2010/wordprocessingDrawing" xmlns:wp="http://schemas.openxmlformats.org/drawingml/2006/wordprocessingDrawing" xmlns:w10="urn:schemas-microsoft-com:office:word" xmlns:w="http://schemas.openxmlformats.org/wordprocessingml/2006/main" xmlns:w14="http://schemas.microsoft.com/office/word/2010/wordml" xmlns:w15="http://schemas.microsoft.com/office/word/2012/wordml" xmlns:w16se="http://schemas.microsoft.com/office/word/2015/wordml/symex" xmlns:wpg="http://schemas.microsoft.com/office/word/2010/wordprocessingGroup" xmlns:wpi="http://schemas.microsoft.com/office/word/2010/wordprocessingInk" xmlns:wne="http://schemas.microsoft.com/office/word/2006/wordml" xmlns:wps="http://schemas.microsoft.com/office/word/2010/wordprocessingShape" mc:Ignorable="w14 w15 w16se wp14">
+<w:document xmlns:wpc="http://schemas.microsoft.com/office/word/2010/wordprocessingCanvas" xmlns:mc="http://schemas.openxmlformats.org/markup-compatibility/2006" xmlns:o="urn:schemas-microsoft-com:office:office" xmlns:r="http://schemas.openxmlformats.org/officeDocument/2006/relationships" xmlns:m="http://schemas.openxmlformats.org/officeDocument/2006/math" xmlns:v="urn:schemas-microsoft-com:vml" xmlns:wp14="http://schemas.microsoft.com/office/word/2010/wordprocessingDrawing" xmlns:wp="http://schemas.openxmlformats.org/drawingml/2006/wordprocessingDrawing" xmlns:w10="urn:schemas-microsoft-com:office:word" xmlns:w="http://schemas.openxmlformats.org/wordprocessingml/2006/main" xmlns:w14="http://schemas.microsoft.com/office/word/2010/wordml" xmlns:w15="http://schemas.microsoft.com/office/word/2012/wordml" xmlns:wpg="http://schemas.microsoft.com/office/word/2010/wordprocessingGroup" xmlns:wpi="http://schemas.microsoft.com/office/word/2010/wordprocessingInk" xmlns:wne="http://schemas.microsoft.com/office/word/2006/wordml" xmlns:wps="http://schemas.microsoft.com/office/word/2010/wordprocessingShape" mc:Ignorable="w14 w15 wp14">
   <w:body>
     <w:p>
       <w:bookmarkStart w:id="0" w:name="_GoBack"/>
@@ -17,7 +17,7 @@
 </file>
 
 <file path=word/styles.xml><?xml version="1.0" encoding="utf-8"?>
-<w:styles xmlns:mc="http://schemas.openxmlformats.org/markup-compatibility/2006" xmlns:r="http://schemas.openxmlformats.org/officeDocument/2006/relationships" xmlns:w="http://schemas.openxmlformats.org/wordprocessingml/2006/main" xmlns:w14="http://schemas.microsoft.com/office/word/2010/wordml" xmlns:w15="http://schemas.microsoft.com/office/word/2012/wordml" xmlns:w16se="http://schemas.microsoft.com/office/word/2015/wordml/symex" mc:Ignorable="w14 w15 w16se">
+<w:styles xmlns:mc="http://schemas.openxmlformats.org/markup-compatibility/2006" xmlns:r="http://schemas.openxmlformats.org/officeDocument/2006/relationships" xmlns:w="http://schemas.openxmlformats.org/wordprocessingml/2006/main" xmlns:w14="http://schemas.microsoft.com/office/word/2010/wordml" xmlns:w15="http://schemas.microsoft.com/office/word/2012/wordml" mc:Ignorable="w14 w15">
   <w:docDefaults>
     <w:rPrDefault>
       <w:rPr>
@@ -432,6 +432,29 @@
       <w:szCs w:val="32"/>
     </w:rPr>
   </w:style>
+  <w:style w:type="paragraph" w:styleId="Ttulo2">
+    <w:name w:val="heading 2"/>
+    <w:basedOn w:val="Normal"/>
+    <w:next w:val="Normal"/>
+    <w:link w:val="Ttulo2Char"/>
+    <w:uiPriority w:val="9"/>
+    <w:semiHidden/>
+    <w:unhideWhenUsed/>
+    <w:qFormat/>
+    <w:rsid w:val="002B4427"/>
+    <w:pPr>
+      <w:keepNext/>
+      <w:keepLines/>
+      <w:outlineLvl w:val="1"/>
+    </w:pPr>
+    <w:rPr>
+      <w:rFonts w:asciiTheme="majorHAnsi" w:eastAsiaTheme="majorEastAsia" w:hAnsiTheme="majorHAnsi" w:cstheme="majorBidi"/>
+      <w:b/>
+      <w:color w:val="2E74B5" w:themeColor="accent1" w:themeShade="BF"/>
+      <w:sz w:val="32"/>
+      <w:szCs w:val="26"/>
+    </w:rPr>
+  </w:style>
   <w:style w:type="character" w:default="1" w:styleId="Fontepargpadro">
     <w:name w:val="Default Paragraph Font"/>
     <w:uiPriority w:val="1"/>
@@ -481,6 +504,72 @@
     <w:pPr>
       <w:spacing w:after="0" w:line="240" w:lineRule="auto"/>
     </w:pPr>
+  </w:style>
+  <w:style w:type="character" w:customStyle="1" w:styleId="Ttulo2Char">
+    <w:name w:val="Título 2 Char"/>
+    <w:basedOn w:val="Fontepargpadro"/>
+    <w:link w:val="Ttulo2"/>
+    <w:uiPriority w:val="9"/>
+    <w:semiHidden/>
+    <w:rsid w:val="002B4427"/>
+    <w:rPr>
+      <w:rFonts w:asciiTheme="majorHAnsi" w:eastAsiaTheme="majorEastAsia" w:hAnsiTheme="majorHAnsi" w:cstheme="majorBidi"/>
+      <w:b/>
+      <w:color w:val="2E74B5" w:themeColor="accent1" w:themeShade="BF"/>
+      <w:sz w:val="32"/>
+      <w:szCs w:val="26"/>
+    </w:rPr>
+  </w:style>
+  <w:style w:type="paragraph" w:styleId="Ttulo">
+    <w:name w:val="Title"/>
+    <w:basedOn w:val="Normal"/>
+    <w:next w:val="Normal"/>
+    <w:link w:val="TtuloChar"/>
+    <w:uiPriority w:val="10"/>
+    <w:qFormat/>
+    <w:rsid w:val="002B4427"/>
+    <w:pPr>
+      <w:spacing w:before="40" w:after="120" w:line="240" w:lineRule="auto"/>
+      <w:contextualSpacing/>
+    </w:pPr>
+    <w:rPr>
+      <w:rFonts w:asciiTheme="majorHAnsi" w:eastAsiaTheme="majorEastAsia" w:hAnsiTheme="majorHAnsi" w:cstheme="majorBidi"/>
+      <w:b/>
+      <w:spacing w:val="-10"/>
+      <w:kern w:val="28"/>
+      <w:sz w:val="32"/>
+      <w:szCs w:val="56"/>
+    </w:rPr>
+  </w:style>
+  <w:style w:type="character" w:customStyle="1" w:styleId="TtuloChar">
+    <w:name w:val="Título Char"/>
+    <w:basedOn w:val="Fontepargpadro"/>
+    <w:link w:val="Ttulo"/>
+    <w:uiPriority w:val="10"/>
+    <w:rsid w:val="002B4427"/>
+    <w:rPr>
+      <w:rFonts w:asciiTheme="majorHAnsi" w:eastAsiaTheme="majorEastAsia" w:hAnsiTheme="majorHAnsi" w:cstheme="majorBidi"/>
+      <w:b/>
+      <w:spacing w:val="-10"/>
+      <w:kern w:val="28"/>
+      <w:sz w:val="32"/>
+      <w:szCs w:val="56"/>
+    </w:rPr>
+  </w:style>
+  <w:style w:type="character" w:styleId="Forte">
+    <w:name w:val="Strong"/>
+    <w:basedOn w:val="Fontepargpadro"/>
+    <w:uiPriority w:val="22"/>
+    <w:qFormat/>
+    <w:rsid w:val="002B4427"/>
+    <w:rPr>
+      <w:rFonts w:asciiTheme="minorHAnsi" w:hAnsiTheme="minorHAnsi"/>
+      <w:b/>
+      <w:bCs/>
+      <w:i w:val="0"/>
+      <w:sz w:val="22"/>
+      <w:u w:val="none"/>
+    </w:rPr>
   </w:style>
 </w:styles>
 </file>

</xml_diff>